<commit_message>
fix search tutor from detail
</commit_message>
<xml_diff>
--- a/report/Report.docx
+++ b/report/Report.docx
@@ -2741,7 +2741,13 @@
         <w:spacing w:after="0"/>
       </w:pPr>
       <w:r>
-        <w:t>L’applicazione è stata sviluppando mediante l’utilizzo di Flutter e del linguaggio Darti fruttandone i numerosi vantaggi che forniscono:</w:t>
+        <w:t>L’applicazione è stata sviluppando mediante l’utilizzo di Flutter e del linguaggio Dart</w:t>
+      </w:r>
+      <w:r>
+        <w:t xml:space="preserve"> </w:t>
+      </w:r>
+      <w:r>
+        <w:t>fruttandone i numerosi vantaggi che forniscono:</w:t>
       </w:r>
     </w:p>
     <w:p>
@@ -3183,7 +3189,6 @@
       <w:r>
         <w:t xml:space="preserve">file </w:t>
       </w:r>
-      <w:proofErr w:type="gramStart"/>
       <w:r>
         <w:rPr>
           <w:i/>
@@ -3205,7 +3210,6 @@
         </w:rPr>
         <w:t>ec.yaml</w:t>
       </w:r>
-      <w:proofErr w:type="gramEnd"/>
       <w:r>
         <w:t xml:space="preserve">: </w:t>
       </w:r>
@@ -3648,15 +3652,7 @@
         </w:numPr>
       </w:pPr>
       <w:r>
-        <w:t>move_to_</w:t>
-      </w:r>
-      <w:proofErr w:type="gramStart"/>
-      <w:r>
-        <w:t>background</w:t>
-      </w:r>
-      <w:proofErr w:type="gramEnd"/>
-      <w:r>
-        <w:t>: ^1.0.2</w:t>
+        <w:t>move_to_background: ^1.0.2</w:t>
       </w:r>
     </w:p>
     <w:p>
@@ -3723,13 +3719,8 @@
           <w:numId w:val="1"/>
         </w:numPr>
       </w:pPr>
-      <w:proofErr w:type="gramStart"/>
-      <w:r>
-        <w:t>email</w:t>
-      </w:r>
-      <w:proofErr w:type="gramEnd"/>
-      <w:r>
-        <w:t>_validator: ^2.0.1</w:t>
+      <w:r>
+        <w:t>email_validator: ^2.0.1</w:t>
       </w:r>
     </w:p>
     <w:p>
@@ -5917,23 +5908,7 @@
                 <w:rFonts w:cs="Arial"/>
                 <w:szCs w:val="24"/>
               </w:rPr>
-              <w:t xml:space="preserve">SELECT DISTINCT * FROM course where course_id = </w:t>
-            </w:r>
-            <w:proofErr w:type="gramStart"/>
-            <w:r>
-              <w:rPr>
-                <w:rFonts w:cs="Arial"/>
-                <w:szCs w:val="24"/>
-              </w:rPr>
-              <w:t>" .</w:t>
-            </w:r>
-            <w:proofErr w:type="gramEnd"/>
-            <w:r>
-              <w:rPr>
-                <w:rFonts w:cs="Arial"/>
-                <w:szCs w:val="24"/>
-              </w:rPr>
-              <w:t xml:space="preserve"> $_GET['course_id']</w:t>
+              <w:t>SELECT DISTINCT * FROM course where course_id = " . $_GET['course_id']</w:t>
             </w:r>
           </w:p>
         </w:tc>
@@ -6127,7 +6102,6 @@
                 <w:szCs w:val="24"/>
               </w:rPr>
             </w:pPr>
-            <w:proofErr w:type="gramStart"/>
             <w:r>
               <w:rPr>
                 <w:rFonts w:cs="Arial"/>
@@ -6135,7 +6109,6 @@
               </w:rPr>
               <w:t>email</w:t>
             </w:r>
-            <w:proofErr w:type="gramEnd"/>
           </w:p>
         </w:tc>
         <w:tc>
@@ -6229,7 +6202,6 @@
                 <w:szCs w:val="24"/>
               </w:rPr>
             </w:pPr>
-            <w:proofErr w:type="gramStart"/>
             <w:r>
               <w:rPr>
                 <w:rFonts w:cs="Arial"/>
@@ -6237,7 +6209,6 @@
               </w:rPr>
               <w:t>email</w:t>
             </w:r>
-            <w:proofErr w:type="gramEnd"/>
           </w:p>
           <w:p>
             <w:pPr>
@@ -6362,53 +6333,12 @@
               </w:rPr>
               <w:t>‘</w:t>
             </w:r>
-            <w:proofErr w:type="gramStart"/>
-            <w:r>
-              <w:rPr>
-                <w:rFonts w:cs="Arial"/>
-                <w:szCs w:val="24"/>
-              </w:rPr>
-              <w:t>" .</w:t>
-            </w:r>
-            <w:proofErr w:type="gramEnd"/>
-            <w:r>
-              <w:rPr>
-                <w:rFonts w:cs="Arial"/>
-                <w:szCs w:val="24"/>
-              </w:rPr>
-              <w:t xml:space="preserve"> $_GET['email'</w:t>
-            </w:r>
-            <w:proofErr w:type="gramStart"/>
-            <w:r>
-              <w:rPr>
-                <w:rFonts w:cs="Arial"/>
-                <w:szCs w:val="24"/>
-              </w:rPr>
-              <w:t>] .</w:t>
-            </w:r>
-            <w:proofErr w:type="gramEnd"/>
-            <w:r>
-              <w:rPr>
-                <w:rFonts w:cs="Arial"/>
-                <w:szCs w:val="24"/>
-              </w:rPr>
-              <w:t>"' AND `course_name` LIKE '%</w:t>
-            </w:r>
-            <w:proofErr w:type="gramStart"/>
-            <w:r>
-              <w:rPr>
-                <w:rFonts w:cs="Arial"/>
-                <w:szCs w:val="24"/>
-              </w:rPr>
-              <w:t>".$</w:t>
-            </w:r>
-            <w:proofErr w:type="gramEnd"/>
-            <w:r>
-              <w:rPr>
-                <w:rFonts w:cs="Arial"/>
-                <w:szCs w:val="24"/>
-              </w:rPr>
-              <w:t>query."%'</w:t>
+            <w:r>
+              <w:rPr>
+                <w:rFonts w:cs="Arial"/>
+                <w:szCs w:val="24"/>
+              </w:rPr>
+              <w:t>" . $_GET['email'] ."' AND `course_name` LIKE '%".$query."%'</w:t>
             </w:r>
           </w:p>
         </w:tc>
@@ -6586,21 +6516,12 @@
                 <w:szCs w:val="24"/>
               </w:rPr>
             </w:pPr>
-            <w:proofErr w:type="gramStart"/>
-            <w:r>
-              <w:rPr>
-                <w:rFonts w:cs="Arial"/>
-                <w:szCs w:val="24"/>
-              </w:rPr>
-              <w:t>email</w:t>
-            </w:r>
-            <w:proofErr w:type="gramEnd"/>
-            <w:r>
-              <w:rPr>
-                <w:rFonts w:cs="Arial"/>
-                <w:szCs w:val="24"/>
-              </w:rPr>
-              <w:t xml:space="preserve"> </w:t>
+            <w:r>
+              <w:rPr>
+                <w:rFonts w:cs="Arial"/>
+                <w:szCs w:val="24"/>
+              </w:rPr>
+              <w:t xml:space="preserve">email </w:t>
             </w:r>
           </w:p>
         </w:tc>
@@ -6681,7 +6602,6 @@
                 <w:szCs w:val="24"/>
               </w:rPr>
             </w:pPr>
-            <w:proofErr w:type="gramStart"/>
             <w:r>
               <w:rPr>
                 <w:rFonts w:cs="Arial"/>
@@ -6689,7 +6609,6 @@
               </w:rPr>
               <w:t>email</w:t>
             </w:r>
-            <w:proofErr w:type="gramEnd"/>
           </w:p>
           <w:p>
             <w:pPr>
@@ -6902,7 +6821,6 @@
                 <w:szCs w:val="24"/>
               </w:rPr>
             </w:pPr>
-            <w:proofErr w:type="gramStart"/>
             <w:r>
               <w:rPr>
                 <w:rFonts w:cs="Arial"/>
@@ -6910,7 +6828,6 @@
               </w:rPr>
               <w:t>email</w:t>
             </w:r>
-            <w:proofErr w:type="gramEnd"/>
           </w:p>
         </w:tc>
         <w:tc>
@@ -7574,23 +7491,7 @@
                 <w:rFonts w:cs="Arial"/>
                 <w:szCs w:val="24"/>
               </w:rPr>
-              <w:t xml:space="preserve">join degree_type on </w:t>
-            </w:r>
-            <w:proofErr w:type="gramStart"/>
-            <w:r>
-              <w:rPr>
-                <w:rFonts w:cs="Arial"/>
-                <w:szCs w:val="24"/>
-              </w:rPr>
-              <w:t>degree.degree</w:t>
-            </w:r>
-            <w:proofErr w:type="gramEnd"/>
-            <w:r>
-              <w:rPr>
-                <w:rFonts w:cs="Arial"/>
-                <w:szCs w:val="24"/>
-              </w:rPr>
-              <w:t>_type_id</w:t>
+              <w:t>join degree_type on degree.degree_type_id</w:t>
             </w:r>
             <w:r>
               <w:rPr>
@@ -7913,23 +7814,7 @@
                 <w:rFonts w:cs="Arial"/>
                 <w:szCs w:val="24"/>
               </w:rPr>
-              <w:t xml:space="preserve">SELECT * FROM degree_path join degree on </w:t>
-            </w:r>
-            <w:proofErr w:type="gramStart"/>
-            <w:r>
-              <w:rPr>
-                <w:rFonts w:cs="Arial"/>
-                <w:szCs w:val="24"/>
-              </w:rPr>
-              <w:t>degree.degree</w:t>
-            </w:r>
-            <w:proofErr w:type="gramEnd"/>
-            <w:r>
-              <w:rPr>
-                <w:rFonts w:cs="Arial"/>
-                <w:szCs w:val="24"/>
-              </w:rPr>
-              <w:t>_id = degree_path.degree_id</w:t>
+              <w:t>SELECT * FROM degree_path join degree on degree.degree_id = degree_path.degree_id</w:t>
             </w:r>
           </w:p>
         </w:tc>
@@ -8089,56 +7974,24 @@
                 <w:rFonts w:cs="Arial"/>
                 <w:szCs w:val="24"/>
               </w:rPr>
-              <w:t xml:space="preserve">SELECT * FROM degree_path join degree on </w:t>
-            </w:r>
-            <w:proofErr w:type="gramStart"/>
-            <w:r>
-              <w:rPr>
-                <w:rFonts w:cs="Arial"/>
-                <w:szCs w:val="24"/>
-              </w:rPr>
-              <w:t>degree.degree</w:t>
-            </w:r>
-            <w:proofErr w:type="gramEnd"/>
-            <w:r>
-              <w:rPr>
-                <w:rFonts w:cs="Arial"/>
-                <w:szCs w:val="24"/>
-              </w:rPr>
-              <w:t>_id = degree_path.degree_id</w:t>
-            </w:r>
-          </w:p>
-          <w:p>
-            <w:pPr>
-              <w:pStyle w:val="Paragrafoelenco"/>
-              <w:ind w:left="0"/>
-              <w:rPr>
-                <w:rFonts w:cs="Arial"/>
-                <w:szCs w:val="24"/>
-              </w:rPr>
-            </w:pPr>
-            <w:r>
-              <w:rPr>
-                <w:rFonts w:cs="Arial"/>
-                <w:szCs w:val="24"/>
-              </w:rPr>
-              <w:t xml:space="preserve">where </w:t>
-            </w:r>
-            <w:proofErr w:type="gramStart"/>
-            <w:r>
-              <w:rPr>
-                <w:rFonts w:cs="Arial"/>
-                <w:szCs w:val="24"/>
-              </w:rPr>
-              <w:t>degree.degree</w:t>
-            </w:r>
-            <w:proofErr w:type="gramEnd"/>
-            <w:r>
-              <w:rPr>
-                <w:rFonts w:cs="Arial"/>
-                <w:szCs w:val="24"/>
-              </w:rPr>
-              <w:t>_id =". $_GET['degree_id']</w:t>
+              <w:t>SELECT * FROM degree_path join degree on degree.degree_id = degree_path.degree_id</w:t>
+            </w:r>
+          </w:p>
+          <w:p>
+            <w:pPr>
+              <w:pStyle w:val="Paragrafoelenco"/>
+              <w:ind w:left="0"/>
+              <w:rPr>
+                <w:rFonts w:cs="Arial"/>
+                <w:szCs w:val="24"/>
+              </w:rPr>
+            </w:pPr>
+            <w:r>
+              <w:rPr>
+                <w:rFonts w:cs="Arial"/>
+                <w:szCs w:val="24"/>
+              </w:rPr>
+              <w:t>where degree.degree_id =". $_GET['degree_id']</w:t>
             </w:r>
           </w:p>
         </w:tc>
@@ -8732,23 +8585,7 @@
                 <w:rFonts w:cs="Arial"/>
                 <w:szCs w:val="24"/>
               </w:rPr>
-              <w:t>left join course on private_</w:t>
-            </w:r>
-            <w:proofErr w:type="gramStart"/>
-            <w:r>
-              <w:rPr>
-                <w:rFonts w:cs="Arial"/>
-                <w:szCs w:val="24"/>
-              </w:rPr>
-              <w:t>lesson.course</w:t>
-            </w:r>
-            <w:proofErr w:type="gramEnd"/>
-            <w:r>
-              <w:rPr>
-                <w:rFonts w:cs="Arial"/>
-                <w:szCs w:val="24"/>
-              </w:rPr>
-              <w:t>_id = course.course_id</w:t>
+              <w:t>left join course on private_lesson.course_id = course.course_id</w:t>
             </w:r>
           </w:p>
         </w:tc>
@@ -9497,23 +9334,7 @@
                 <w:rFonts w:cs="Arial"/>
                 <w:szCs w:val="24"/>
               </w:rPr>
-              <w:t xml:space="preserve">Restituisce un array contenente la lista dei tutor (ovvero </w:t>
-            </w:r>
-            <w:proofErr w:type="gramStart"/>
-            <w:r>
-              <w:rPr>
-                <w:rFonts w:cs="Arial"/>
-                <w:szCs w:val="24"/>
-              </w:rPr>
-              <w:t>gli utente</w:t>
-            </w:r>
-            <w:proofErr w:type="gramEnd"/>
-            <w:r>
-              <w:rPr>
-                <w:rFonts w:cs="Arial"/>
-                <w:szCs w:val="24"/>
-              </w:rPr>
-              <w:t xml:space="preserve"> aventi ruolo “tutor”) </w:t>
+              <w:t xml:space="preserve">Restituisce un array contenente la lista dei tutor (ovvero gli utente aventi ruolo “tutor”) </w:t>
             </w:r>
           </w:p>
         </w:tc>
@@ -9580,23 +9401,7 @@
                 <w:rFonts w:cs="Arial"/>
                 <w:szCs w:val="24"/>
               </w:rPr>
-              <w:t>left join role on user_</w:t>
-            </w:r>
-            <w:proofErr w:type="gramStart"/>
-            <w:r>
-              <w:rPr>
-                <w:rFonts w:cs="Arial"/>
-                <w:szCs w:val="24"/>
-              </w:rPr>
-              <w:t>attribute.role</w:t>
-            </w:r>
-            <w:proofErr w:type="gramEnd"/>
-            <w:r>
-              <w:rPr>
-                <w:rFonts w:cs="Arial"/>
-                <w:szCs w:val="24"/>
-              </w:rPr>
-              <w:t>_id = role.role_id where role.role_id = 2</w:t>
+              <w:t>left join role on user_attribute.role_id = role.role_id where role.role_id = 2</w:t>
             </w:r>
           </w:p>
         </w:tc>
@@ -9730,56 +9535,24 @@
                 <w:rFonts w:cs="Arial"/>
                 <w:szCs w:val="24"/>
               </w:rPr>
-              <w:t>left join role on user_</w:t>
-            </w:r>
-            <w:proofErr w:type="gramStart"/>
-            <w:r>
-              <w:rPr>
-                <w:rFonts w:cs="Arial"/>
-                <w:szCs w:val="24"/>
-              </w:rPr>
-              <w:t>attribute.role</w:t>
-            </w:r>
-            <w:proofErr w:type="gramEnd"/>
-            <w:r>
-              <w:rPr>
-                <w:rFonts w:cs="Arial"/>
-                <w:szCs w:val="24"/>
-              </w:rPr>
-              <w:t>_id = role.role_id</w:t>
-            </w:r>
-          </w:p>
-          <w:p>
-            <w:pPr>
-              <w:pStyle w:val="Paragrafoelenco"/>
-              <w:ind w:left="0"/>
-              <w:rPr>
-                <w:rFonts w:cs="Arial"/>
-                <w:szCs w:val="24"/>
-              </w:rPr>
-            </w:pPr>
-            <w:r>
-              <w:rPr>
-                <w:rFonts w:cs="Arial"/>
-                <w:szCs w:val="24"/>
-              </w:rPr>
-              <w:t xml:space="preserve">where role.role_id = 2 AND id = </w:t>
-            </w:r>
-            <w:proofErr w:type="gramStart"/>
-            <w:r>
-              <w:rPr>
-                <w:rFonts w:cs="Arial"/>
-                <w:szCs w:val="24"/>
-              </w:rPr>
-              <w:t>" .</w:t>
-            </w:r>
-            <w:proofErr w:type="gramEnd"/>
-            <w:r>
-              <w:rPr>
-                <w:rFonts w:cs="Arial"/>
-                <w:szCs w:val="24"/>
-              </w:rPr>
-              <w:t xml:space="preserve"> $_GET['id']</w:t>
+              <w:t>left join role on user_attribute.role_id = role.role_id</w:t>
+            </w:r>
+          </w:p>
+          <w:p>
+            <w:pPr>
+              <w:pStyle w:val="Paragrafoelenco"/>
+              <w:ind w:left="0"/>
+              <w:rPr>
+                <w:rFonts w:cs="Arial"/>
+                <w:szCs w:val="24"/>
+              </w:rPr>
+            </w:pPr>
+            <w:r>
+              <w:rPr>
+                <w:rFonts w:cs="Arial"/>
+                <w:szCs w:val="24"/>
+              </w:rPr>
+              <w:t>where role.role_id = 2 AND id = " . $_GET['id']</w:t>
             </w:r>
           </w:p>
         </w:tc>
@@ -9818,7 +9591,6 @@
                 <w:szCs w:val="24"/>
               </w:rPr>
             </w:pPr>
-            <w:proofErr w:type="gramStart"/>
             <w:r>
               <w:rPr>
                 <w:rFonts w:cs="Arial"/>
@@ -9826,7 +9598,6 @@
               </w:rPr>
               <w:t>email</w:t>
             </w:r>
-            <w:proofErr w:type="gramEnd"/>
           </w:p>
         </w:tc>
         <w:tc>
@@ -9847,23 +9618,7 @@
                 <w:rFonts w:cs="Arial"/>
                 <w:szCs w:val="24"/>
               </w:rPr>
-              <w:t>Restituisce un json contenente i dati del singolo tutor passato come parametro (</w:t>
-            </w:r>
-            <w:proofErr w:type="gramStart"/>
-            <w:r>
-              <w:rPr>
-                <w:rFonts w:cs="Arial"/>
-                <w:szCs w:val="24"/>
-              </w:rPr>
-              <w:t>email</w:t>
-            </w:r>
-            <w:proofErr w:type="gramEnd"/>
-            <w:r>
-              <w:rPr>
-                <w:rFonts w:cs="Arial"/>
-                <w:szCs w:val="24"/>
-              </w:rPr>
-              <w:t>);</w:t>
+              <w:t>Restituisce un json contenente i dati del singolo tutor passato come parametro (email);</w:t>
             </w:r>
           </w:p>
         </w:tc>
@@ -10084,7 +9839,6 @@
                 <w:szCs w:val="24"/>
               </w:rPr>
             </w:pPr>
-            <w:proofErr w:type="gramStart"/>
             <w:r>
               <w:rPr>
                 <w:rFonts w:cs="Arial"/>
@@ -10092,7 +9846,6 @@
               </w:rPr>
               <w:t>email</w:t>
             </w:r>
-            <w:proofErr w:type="gramEnd"/>
           </w:p>
           <w:p>
             <w:pPr>
@@ -10130,23 +9883,7 @@
                 <w:rFonts w:cs="Arial"/>
                 <w:szCs w:val="24"/>
               </w:rPr>
-              <w:t xml:space="preserve">Prende in input </w:t>
-            </w:r>
-            <w:proofErr w:type="gramStart"/>
-            <w:r>
-              <w:rPr>
-                <w:rFonts w:cs="Arial"/>
-                <w:szCs w:val="24"/>
-              </w:rPr>
-              <w:t>email</w:t>
-            </w:r>
-            <w:proofErr w:type="gramEnd"/>
-            <w:r>
-              <w:rPr>
-                <w:rFonts w:cs="Arial"/>
-                <w:szCs w:val="24"/>
-              </w:rPr>
-              <w:t xml:space="preserve"> e password, effettua l’encryption della password (md5) ed effettua l’update dei dati relativi all’utente identificato dall’email.</w:t>
+              <w:t>Prende in input email e password, effettua l’encryption della password (md5) ed effettua l’update dei dati relativi all’utente identificato dall’email.</w:t>
             </w:r>
           </w:p>
           <w:p>
@@ -10223,23 +9960,7 @@
                 <w:rFonts w:cs="Arial"/>
                 <w:szCs w:val="24"/>
               </w:rPr>
-              <w:t xml:space="preserve">UPDATE user SET password = '$hashed_password' WHERE </w:t>
-            </w:r>
-            <w:proofErr w:type="gramStart"/>
-            <w:r>
-              <w:rPr>
-                <w:rFonts w:cs="Arial"/>
-                <w:szCs w:val="24"/>
-              </w:rPr>
-              <w:t>email</w:t>
-            </w:r>
-            <w:proofErr w:type="gramEnd"/>
-            <w:r>
-              <w:rPr>
-                <w:rFonts w:cs="Arial"/>
-                <w:szCs w:val="24"/>
-              </w:rPr>
-              <w:t xml:space="preserve"> = '$email'</w:t>
+              <w:t>UPDATE user SET password = '$hashed_password' WHERE email = '$email'</w:t>
             </w:r>
           </w:p>
         </w:tc>
@@ -10414,7 +10135,6 @@
                 <w:szCs w:val="24"/>
               </w:rPr>
             </w:pPr>
-            <w:proofErr w:type="gramStart"/>
             <w:r>
               <w:rPr>
                 <w:rFonts w:cs="Arial"/>
@@ -10422,7 +10142,6 @@
               </w:rPr>
               <w:t>email</w:t>
             </w:r>
-            <w:proofErr w:type="gramEnd"/>
           </w:p>
         </w:tc>
         <w:tc>
@@ -10465,98 +10184,34 @@
                 <w:rFonts w:cs="Arial"/>
                 <w:szCs w:val="24"/>
               </w:rPr>
-              <w:t>SELECT id FROM `user` WHERE email = '</w:t>
-            </w:r>
-            <w:proofErr w:type="gramStart"/>
-            <w:r>
-              <w:rPr>
-                <w:rFonts w:cs="Arial"/>
-                <w:szCs w:val="24"/>
-              </w:rPr>
-              <w:t>" .</w:t>
-            </w:r>
-            <w:proofErr w:type="gramEnd"/>
-            <w:r>
-              <w:rPr>
-                <w:rFonts w:cs="Arial"/>
-                <w:szCs w:val="24"/>
-              </w:rPr>
-              <w:t xml:space="preserve"> $</w:t>
-            </w:r>
-            <w:proofErr w:type="gramStart"/>
-            <w:r>
-              <w:rPr>
-                <w:rFonts w:cs="Arial"/>
-                <w:szCs w:val="24"/>
-              </w:rPr>
-              <w:t>email .</w:t>
-            </w:r>
-            <w:proofErr w:type="gramEnd"/>
-            <w:r>
-              <w:rPr>
-                <w:rFonts w:cs="Arial"/>
-                <w:szCs w:val="24"/>
-              </w:rPr>
-              <w:t>"'"</w:t>
-            </w:r>
-          </w:p>
-          <w:p>
-            <w:pPr>
-              <w:pStyle w:val="Paragrafoelenco"/>
-              <w:ind w:left="0"/>
-              <w:rPr>
-                <w:rFonts w:cs="Arial"/>
-                <w:szCs w:val="24"/>
-              </w:rPr>
-            </w:pPr>
-          </w:p>
-          <w:p>
-            <w:pPr>
-              <w:pStyle w:val="Paragrafoelenco"/>
-              <w:ind w:left="0"/>
-              <w:rPr>
-                <w:rFonts w:cs="Arial"/>
-                <w:szCs w:val="24"/>
-              </w:rPr>
-            </w:pPr>
-            <w:r>
-              <w:rPr>
-                <w:rFonts w:cs="Arial"/>
-                <w:szCs w:val="24"/>
-              </w:rPr>
-              <w:t>DELETE FROM user WHERE email='</w:t>
-            </w:r>
-            <w:proofErr w:type="gramStart"/>
-            <w:r>
-              <w:rPr>
-                <w:rFonts w:cs="Arial"/>
-                <w:szCs w:val="24"/>
-              </w:rPr>
-              <w:t>" .</w:t>
-            </w:r>
-            <w:proofErr w:type="gramEnd"/>
-            <w:r>
-              <w:rPr>
-                <w:rFonts w:cs="Arial"/>
-                <w:szCs w:val="24"/>
-              </w:rPr>
-              <w:t xml:space="preserve"> $</w:t>
-            </w:r>
-            <w:proofErr w:type="gramStart"/>
-            <w:r>
-              <w:rPr>
-                <w:rFonts w:cs="Arial"/>
-                <w:szCs w:val="24"/>
-              </w:rPr>
-              <w:t>email .</w:t>
-            </w:r>
-            <w:proofErr w:type="gramEnd"/>
-            <w:r>
-              <w:rPr>
-                <w:rFonts w:cs="Arial"/>
-                <w:szCs w:val="24"/>
-              </w:rPr>
-              <w:t>"'</w:t>
+              <w:t>SELECT id FROM `user` WHERE email = '" . $email ."'"</w:t>
+            </w:r>
+          </w:p>
+          <w:p>
+            <w:pPr>
+              <w:pStyle w:val="Paragrafoelenco"/>
+              <w:ind w:left="0"/>
+              <w:rPr>
+                <w:rFonts w:cs="Arial"/>
+                <w:szCs w:val="24"/>
+              </w:rPr>
+            </w:pPr>
+          </w:p>
+          <w:p>
+            <w:pPr>
+              <w:pStyle w:val="Paragrafoelenco"/>
+              <w:ind w:left="0"/>
+              <w:rPr>
+                <w:rFonts w:cs="Arial"/>
+                <w:szCs w:val="24"/>
+              </w:rPr>
+            </w:pPr>
+            <w:r>
+              <w:rPr>
+                <w:rFonts w:cs="Arial"/>
+                <w:szCs w:val="24"/>
+              </w:rPr>
+              <w:t>DELETE FROM user WHERE email='" . $email ."'</w:t>
             </w:r>
             <w:r>
               <w:rPr>
@@ -10590,39 +10245,7 @@
                 <w:rFonts w:cs="Arial"/>
                 <w:szCs w:val="24"/>
               </w:rPr>
-              <w:t>DELETE FROM user_attribute WHERE user_id='</w:t>
-            </w:r>
-            <w:proofErr w:type="gramStart"/>
-            <w:r>
-              <w:rPr>
-                <w:rFonts w:cs="Arial"/>
-                <w:szCs w:val="24"/>
-              </w:rPr>
-              <w:t>" .</w:t>
-            </w:r>
-            <w:proofErr w:type="gramEnd"/>
-            <w:r>
-              <w:rPr>
-                <w:rFonts w:cs="Arial"/>
-                <w:szCs w:val="24"/>
-              </w:rPr>
-              <w:t xml:space="preserve"> $user_</w:t>
-            </w:r>
-            <w:proofErr w:type="gramStart"/>
-            <w:r>
-              <w:rPr>
-                <w:rFonts w:cs="Arial"/>
-                <w:szCs w:val="24"/>
-              </w:rPr>
-              <w:t>id .</w:t>
-            </w:r>
-            <w:proofErr w:type="gramEnd"/>
-            <w:r>
-              <w:rPr>
-                <w:rFonts w:cs="Arial"/>
-                <w:szCs w:val="24"/>
-              </w:rPr>
-              <w:t>"'"</w:t>
+              <w:t>DELETE FROM user_attribute WHERE user_id='" . $user_id ."'"</w:t>
             </w:r>
           </w:p>
         </w:tc>
@@ -10797,7 +10420,6 @@
                 <w:szCs w:val="24"/>
               </w:rPr>
             </w:pPr>
-            <w:proofErr w:type="gramStart"/>
             <w:r>
               <w:rPr>
                 <w:rFonts w:cs="Arial"/>
@@ -10805,7 +10427,6 @@
               </w:rPr>
               <w:t>email</w:t>
             </w:r>
-            <w:proofErr w:type="gramEnd"/>
           </w:p>
           <w:p>
             <w:pPr>
@@ -10928,23 +10549,7 @@
                 <w:rFonts w:cs="Arial"/>
                 <w:szCs w:val="24"/>
               </w:rPr>
-              <w:t>Aggiorna i dati dalla tabella user_attribute dell’utente richiesto (</w:t>
-            </w:r>
-            <w:proofErr w:type="gramStart"/>
-            <w:r>
-              <w:rPr>
-                <w:rFonts w:cs="Arial"/>
-                <w:szCs w:val="24"/>
-              </w:rPr>
-              <w:t>email</w:t>
-            </w:r>
-            <w:proofErr w:type="gramEnd"/>
-            <w:r>
-              <w:rPr>
-                <w:rFonts w:cs="Arial"/>
-                <w:szCs w:val="24"/>
-              </w:rPr>
-              <w:t>);</w:t>
+              <w:t>Aggiorna i dati dalla tabella user_attribute dell’utente richiesto (email);</w:t>
             </w:r>
           </w:p>
         </w:tc>
@@ -10996,23 +10601,7 @@
                 <w:rFonts w:cs="Arial"/>
                 <w:szCs w:val="24"/>
               </w:rPr>
-              <w:t>nationality = '$nationality', phone_number = '$phone_number', description = '$description</w:t>
-            </w:r>
-            <w:proofErr w:type="gramStart"/>
-            <w:r>
-              <w:rPr>
-                <w:rFonts w:cs="Arial"/>
-                <w:szCs w:val="24"/>
-              </w:rPr>
-              <w:t>'  WHERE</w:t>
-            </w:r>
-            <w:proofErr w:type="gramEnd"/>
-            <w:r>
-              <w:rPr>
-                <w:rFonts w:cs="Arial"/>
-                <w:szCs w:val="24"/>
-              </w:rPr>
-              <w:t xml:space="preserve"> email = '$email'"</w:t>
+              <w:t>nationality = '$nationality', phone_number = '$phone_number', description = '$description'  WHERE email = '$email'"</w:t>
             </w:r>
           </w:p>
         </w:tc>
@@ -11218,7 +10807,6 @@
                 <w:szCs w:val="24"/>
               </w:rPr>
             </w:pPr>
-            <w:proofErr w:type="gramStart"/>
             <w:r>
               <w:rPr>
                 <w:rFonts w:cs="Arial"/>
@@ -11226,7 +10814,6 @@
               </w:rPr>
               <w:t>email</w:t>
             </w:r>
-            <w:proofErr w:type="gramEnd"/>
           </w:p>
           <w:p>
             <w:pPr>
@@ -11264,23 +10851,7 @@
                 <w:rFonts w:cs="Arial"/>
                 <w:szCs w:val="24"/>
               </w:rPr>
-              <w:t xml:space="preserve">Verifica se </w:t>
-            </w:r>
-            <w:proofErr w:type="gramStart"/>
-            <w:r>
-              <w:rPr>
-                <w:rFonts w:cs="Arial"/>
-                <w:szCs w:val="24"/>
-              </w:rPr>
-              <w:t>l’email</w:t>
-            </w:r>
-            <w:proofErr w:type="gramEnd"/>
-            <w:r>
-              <w:rPr>
-                <w:rFonts w:cs="Arial"/>
-                <w:szCs w:val="24"/>
-              </w:rPr>
-              <w:t xml:space="preserve"> e la password esistono nella tabella user:</w:t>
+              <w:t>Verifica se l’email e la password esistono nella tabella user:</w:t>
             </w:r>
           </w:p>
           <w:p>
@@ -11382,21 +10953,12 @@
                 <w:szCs w:val="24"/>
               </w:rPr>
             </w:pPr>
-            <w:proofErr w:type="gramStart"/>
-            <w:r>
-              <w:rPr>
-                <w:rFonts w:cs="Arial"/>
-                <w:szCs w:val="24"/>
-              </w:rPr>
-              <w:t>email</w:t>
-            </w:r>
-            <w:proofErr w:type="gramEnd"/>
-            <w:r>
-              <w:rPr>
-                <w:rFonts w:cs="Arial"/>
-                <w:szCs w:val="24"/>
-              </w:rPr>
-              <w:t xml:space="preserve"> = '$email' and password = '$hashed_password'</w:t>
+            <w:r>
+              <w:rPr>
+                <w:rFonts w:cs="Arial"/>
+                <w:szCs w:val="24"/>
+              </w:rPr>
+              <w:t>email = '$email' and password = '$hashed_password'</w:t>
             </w:r>
           </w:p>
         </w:tc>
@@ -11835,118 +11397,54 @@
                 <w:rFonts w:cs="Arial"/>
                 <w:szCs w:val="24"/>
               </w:rPr>
-              <w:t>left join role on user_</w:t>
-            </w:r>
-            <w:proofErr w:type="gramStart"/>
-            <w:r>
-              <w:rPr>
-                <w:rFonts w:cs="Arial"/>
-                <w:szCs w:val="24"/>
-              </w:rPr>
-              <w:t>attribute.role</w:t>
-            </w:r>
-            <w:proofErr w:type="gramEnd"/>
-            <w:r>
-              <w:rPr>
-                <w:rFonts w:cs="Arial"/>
-                <w:szCs w:val="24"/>
-              </w:rPr>
-              <w:t>_id = role.role_id</w:t>
-            </w:r>
-          </w:p>
-          <w:p>
-            <w:pPr>
-              <w:rPr>
-                <w:rFonts w:cs="Arial"/>
-                <w:szCs w:val="24"/>
-              </w:rPr>
-            </w:pPr>
-            <w:r>
-              <w:rPr>
-                <w:rFonts w:cs="Arial"/>
-                <w:szCs w:val="24"/>
-              </w:rPr>
-              <w:t>left join degree on user_</w:t>
-            </w:r>
-            <w:proofErr w:type="gramStart"/>
-            <w:r>
-              <w:rPr>
-                <w:rFonts w:cs="Arial"/>
-                <w:szCs w:val="24"/>
-              </w:rPr>
-              <w:t>attribute.degree</w:t>
-            </w:r>
-            <w:proofErr w:type="gramEnd"/>
-            <w:r>
-              <w:rPr>
-                <w:rFonts w:cs="Arial"/>
-                <w:szCs w:val="24"/>
-              </w:rPr>
-              <w:t>_id = degree.degree_id</w:t>
-            </w:r>
-          </w:p>
-          <w:p>
-            <w:pPr>
-              <w:rPr>
-                <w:rFonts w:cs="Arial"/>
-                <w:szCs w:val="24"/>
-              </w:rPr>
-            </w:pPr>
-            <w:r>
-              <w:rPr>
-                <w:rFonts w:cs="Arial"/>
-                <w:szCs w:val="24"/>
-              </w:rPr>
-              <w:t>left join degree_path on user_</w:t>
-            </w:r>
-            <w:proofErr w:type="gramStart"/>
-            <w:r>
-              <w:rPr>
-                <w:rFonts w:cs="Arial"/>
-                <w:szCs w:val="24"/>
-              </w:rPr>
-              <w:t>attribute.degree</w:t>
-            </w:r>
-            <w:proofErr w:type="gramEnd"/>
-            <w:r>
-              <w:rPr>
-                <w:rFonts w:cs="Arial"/>
-                <w:szCs w:val="24"/>
-              </w:rPr>
-              <w:t>_path_id = degree_path.degree_path_id</w:t>
-            </w:r>
-          </w:p>
-          <w:p>
-            <w:pPr>
-              <w:pStyle w:val="Paragrafoelenco"/>
-              <w:ind w:left="0"/>
-              <w:rPr>
-                <w:rFonts w:cs="Arial"/>
-                <w:szCs w:val="24"/>
-              </w:rPr>
-            </w:pPr>
-            <w:r>
-              <w:rPr>
-                <w:rFonts w:cs="Arial"/>
-                <w:szCs w:val="24"/>
-              </w:rPr>
-              <w:t xml:space="preserve">left join degree_type on </w:t>
-            </w:r>
-            <w:proofErr w:type="gramStart"/>
-            <w:r>
-              <w:rPr>
-                <w:rFonts w:cs="Arial"/>
-                <w:szCs w:val="24"/>
-              </w:rPr>
-              <w:t>degree.degree</w:t>
-            </w:r>
-            <w:proofErr w:type="gramEnd"/>
-            <w:r>
-              <w:rPr>
-                <w:rFonts w:cs="Arial"/>
-                <w:szCs w:val="24"/>
-              </w:rPr>
-              <w:t>_type_id = degree_type.degree_type_id</w:t>
+              <w:t>left join role on user_attribute.role_id = role.role_id</w:t>
+            </w:r>
+          </w:p>
+          <w:p>
+            <w:pPr>
+              <w:rPr>
+                <w:rFonts w:cs="Arial"/>
+                <w:szCs w:val="24"/>
+              </w:rPr>
+            </w:pPr>
+            <w:r>
+              <w:rPr>
+                <w:rFonts w:cs="Arial"/>
+                <w:szCs w:val="24"/>
+              </w:rPr>
+              <w:t>left join degree on user_attribute.degree_id = degree.degree_id</w:t>
+            </w:r>
+          </w:p>
+          <w:p>
+            <w:pPr>
+              <w:rPr>
+                <w:rFonts w:cs="Arial"/>
+                <w:szCs w:val="24"/>
+              </w:rPr>
+            </w:pPr>
+            <w:r>
+              <w:rPr>
+                <w:rFonts w:cs="Arial"/>
+                <w:szCs w:val="24"/>
+              </w:rPr>
+              <w:t>left join degree_path on user_attribute.degree_path_id = degree_path.degree_path_id</w:t>
+            </w:r>
+          </w:p>
+          <w:p>
+            <w:pPr>
+              <w:pStyle w:val="Paragrafoelenco"/>
+              <w:ind w:left="0"/>
+              <w:rPr>
+                <w:rFonts w:cs="Arial"/>
+                <w:szCs w:val="24"/>
+              </w:rPr>
+            </w:pPr>
+            <w:r>
+              <w:rPr>
+                <w:rFonts w:cs="Arial"/>
+                <w:szCs w:val="24"/>
+              </w:rPr>
+              <w:t>left join degree_type on degree.degree_type_id = degree_type.degree_type_id</w:t>
             </w:r>
           </w:p>
         </w:tc>
@@ -12082,7 +11580,6 @@
                 <w:szCs w:val="24"/>
               </w:rPr>
             </w:pPr>
-            <w:proofErr w:type="gramStart"/>
             <w:r>
               <w:rPr>
                 <w:rFonts w:cs="Arial"/>
@@ -12090,7 +11587,6 @@
               </w:rPr>
               <w:t>email</w:t>
             </w:r>
-            <w:proofErr w:type="gramEnd"/>
           </w:p>
         </w:tc>
         <w:tc>
@@ -12753,29 +12249,7 @@
           <w:iCs/>
           <w:highlight w:val="yellow"/>
         </w:rPr>
-        <w:t>import '</w:t>
-      </w:r>
-      <w:proofErr w:type="gramStart"/>
-      <w:r>
-        <w:rPr>
-          <w:b/>
-          <w:bCs/>
-          <w:i/>
-          <w:iCs/>
-          <w:highlight w:val="yellow"/>
-        </w:rPr>
-        <w:t>package:http/http.dart</w:t>
-      </w:r>
-      <w:proofErr w:type="gramEnd"/>
-      <w:r>
-        <w:rPr>
-          <w:b/>
-          <w:bCs/>
-          <w:i/>
-          <w:iCs/>
-          <w:highlight w:val="yellow"/>
-        </w:rPr>
-        <w:t>' as http;</w:t>
+        <w:t>import 'package:http/http.dart' as http;</w:t>
       </w:r>
     </w:p>
     <w:p>
@@ -13109,15 +12583,7 @@
         </w:rPr>
       </w:pPr>
       <w:r>
-        <w:t xml:space="preserve">La logica di tutti questi metodi è simile </w:t>
-      </w:r>
-      <w:proofErr w:type="gramStart"/>
-      <w:r>
-        <w:t>a</w:t>
-      </w:r>
-      <w:proofErr w:type="gramEnd"/>
-      <w:r>
-        <w:t xml:space="preserve"> come spiegato per la funzione </w:t>
+        <w:t xml:space="preserve">La logica di tutti questi metodi è simile a come spiegato per la funzione </w:t>
       </w:r>
       <w:r>
         <w:rPr>
@@ -13700,11 +13166,9 @@
             <w:tcW w:w="2347" w:type="dxa"/>
           </w:tcPr>
           <w:p>
-            <w:proofErr w:type="gramStart"/>
             <w:r>
               <w:t>login.dart</w:t>
             </w:r>
-            <w:proofErr w:type="gramEnd"/>
           </w:p>
         </w:tc>
         <w:tc>
@@ -13712,13 +13176,8 @@
             <w:tcW w:w="2719" w:type="dxa"/>
           </w:tcPr>
           <w:p>
-            <w:proofErr w:type="gramStart"/>
-            <w:r>
-              <w:t>userLogin(</w:t>
-            </w:r>
-            <w:proofErr w:type="gramEnd"/>
-            <w:r>
-              <w:t>)</w:t>
+            <w:r>
+              <w:t>userLogin()</w:t>
             </w:r>
           </w:p>
         </w:tc>
@@ -13745,11 +13204,9 @@
             <w:tcW w:w="2347" w:type="dxa"/>
           </w:tcPr>
           <w:p>
-            <w:proofErr w:type="gramStart"/>
             <w:r>
               <w:t>signup.dart</w:t>
             </w:r>
-            <w:proofErr w:type="gramEnd"/>
           </w:p>
         </w:tc>
         <w:tc>
@@ -13757,16 +13214,11 @@
             <w:tcW w:w="2719" w:type="dxa"/>
           </w:tcPr>
           <w:p>
-            <w:proofErr w:type="gramStart"/>
             <w:r>
               <w:t>userSignup</w:t>
             </w:r>
             <w:r>
-              <w:t>(</w:t>
-            </w:r>
-            <w:proofErr w:type="gramEnd"/>
-            <w:r>
-              <w:t>)</w:t>
+              <w:t>()</w:t>
             </w:r>
           </w:p>
         </w:tc>
@@ -13793,11 +13245,9 @@
             <w:tcW w:w="2347" w:type="dxa"/>
           </w:tcPr>
           <w:p>
-            <w:proofErr w:type="gramStart"/>
             <w:r>
               <w:t>profile.dart</w:t>
             </w:r>
-            <w:proofErr w:type="gramEnd"/>
           </w:p>
         </w:tc>
         <w:tc>
@@ -13815,16 +13265,11 @@
             </w:r>
           </w:p>
           <w:p>
-            <w:proofErr w:type="gramStart"/>
             <w:r>
               <w:t>getUserInfoFromWS</w:t>
             </w:r>
             <w:r>
-              <w:t>(</w:t>
-            </w:r>
-            <w:proofErr w:type="gramEnd"/>
-            <w:r>
-              <w:t>)</w:t>
+              <w:t>()</w:t>
             </w:r>
           </w:p>
         </w:tc>
@@ -13861,11 +13306,9 @@
             <w:r>
               <w:t>-</w:t>
             </w:r>
-            <w:proofErr w:type="gramStart"/>
             <w:r>
               <w:t>password.dart</w:t>
             </w:r>
-            <w:proofErr w:type="gramEnd"/>
           </w:p>
         </w:tc>
         <w:tc>
@@ -13873,16 +13316,11 @@
             <w:tcW w:w="2719" w:type="dxa"/>
           </w:tcPr>
           <w:p>
-            <w:proofErr w:type="gramStart"/>
             <w:r>
               <w:t>userChangePassword</w:t>
             </w:r>
             <w:r>
-              <w:t>(</w:t>
-            </w:r>
-            <w:proofErr w:type="gramEnd"/>
-            <w:r>
-              <w:t>)</w:t>
+              <w:t>()</w:t>
             </w:r>
           </w:p>
         </w:tc>
@@ -13934,27 +13372,17 @@
             </w:r>
           </w:p>
           <w:p>
-            <w:proofErr w:type="gramStart"/>
             <w:r>
               <w:t>getUserInfoFromWS</w:t>
             </w:r>
             <w:r>
-              <w:t>(</w:t>
-            </w:r>
-            <w:proofErr w:type="gramEnd"/>
-            <w:r>
-              <w:t>)</w:t>
+              <w:t>()</w:t>
             </w:r>
           </w:p>
           <w:p/>
           <w:p>
-            <w:proofErr w:type="gramStart"/>
-            <w:r>
-              <w:t>userEdit(</w:t>
-            </w:r>
-            <w:proofErr w:type="gramEnd"/>
-            <w:r>
-              <w:t>)</w:t>
+            <w:r>
+              <w:t>userEdit()</w:t>
             </w:r>
           </w:p>
         </w:tc>
@@ -13985,11 +13413,9 @@
             <w:tcW w:w="2347" w:type="dxa"/>
           </w:tcPr>
           <w:p>
-            <w:proofErr w:type="gramStart"/>
             <w:r>
               <w:t>tutor.dart</w:t>
             </w:r>
-            <w:proofErr w:type="gramEnd"/>
           </w:p>
         </w:tc>
         <w:tc>
@@ -14073,11 +13499,9 @@
             <w:tcW w:w="2347" w:type="dxa"/>
           </w:tcPr>
           <w:p>
-            <w:proofErr w:type="gramStart"/>
             <w:r>
               <w:t>course.dart</w:t>
             </w:r>
-            <w:proofErr w:type="gramEnd"/>
           </w:p>
         </w:tc>
         <w:tc>
@@ -14101,16 +13525,11 @@
             </w:r>
           </w:p>
           <w:p>
-            <w:proofErr w:type="gramStart"/>
             <w:r>
               <w:t>FromWS</w:t>
             </w:r>
             <w:r>
-              <w:t>(</w:t>
-            </w:r>
-            <w:proofErr w:type="gramEnd"/>
-            <w:r>
-              <w:t>)</w:t>
+              <w:t>()</w:t>
             </w:r>
           </w:p>
         </w:tc>
@@ -14176,11 +13595,9 @@
             <w:tcW w:w="2347" w:type="dxa"/>
           </w:tcPr>
           <w:p>
-            <w:proofErr w:type="gramStart"/>
             <w:r>
               <w:t>reviews.dart</w:t>
             </w:r>
-            <w:proofErr w:type="gramEnd"/>
           </w:p>
         </w:tc>
         <w:tc>
@@ -14198,16 +13615,11 @@
             </w:r>
           </w:p>
           <w:p>
-            <w:proofErr w:type="gramStart"/>
             <w:r>
               <w:t>getReviewFromWS</w:t>
             </w:r>
             <w:r>
-              <w:t>(</w:t>
-            </w:r>
-            <w:proofErr w:type="gramEnd"/>
-            <w:r>
-              <w:t>)</w:t>
+              <w:t>()</w:t>
             </w:r>
           </w:p>
         </w:tc>
@@ -14252,12 +13664,10 @@
         <w:pStyle w:val="Titolo3"/>
       </w:pPr>
       <w:bookmarkStart w:id="26" w:name="_Toc74731828"/>
-      <w:proofErr w:type="gramStart"/>
       <w:r>
         <w:t>login.dart</w:t>
       </w:r>
       <w:bookmarkEnd w:id="26"/>
-      <w:proofErr w:type="gramEnd"/>
     </w:p>
     <w:p>
       <w:pPr>
@@ -14426,15 +13836,7 @@
         <w:t xml:space="preserve">. </w:t>
       </w:r>
       <w:r>
-        <w:t xml:space="preserve">Lo stato è costituito da valori che possono cambiare. Quando lo stato del widget cambia, l'oggetto di stato chiama </w:t>
-      </w:r>
-      <w:proofErr w:type="gramStart"/>
-      <w:r>
-        <w:t>setState(</w:t>
-      </w:r>
-      <w:proofErr w:type="gramEnd"/>
-      <w:r>
-        <w:t>), dicendo al framework di ridisegnare il widget.</w:t>
+        <w:t>Lo stato è costituito da valori che possono cambiare. Quando lo stato del widget cambia, l'oggetto di stato chiama setState(), dicendo al framework di ridisegnare il widget.</w:t>
       </w:r>
     </w:p>
     <w:p>
@@ -14458,15 +13860,7 @@
         </w:numPr>
       </w:pPr>
       <w:r>
-        <w:t xml:space="preserve">si tratta di un metodo asincrono che restituisce un oggetto di tipo Future in quanto viene effettuata una chiamata al WS per verificare che </w:t>
-      </w:r>
-      <w:proofErr w:type="gramStart"/>
-      <w:r>
-        <w:t>l’email</w:t>
-      </w:r>
-      <w:proofErr w:type="gramEnd"/>
-      <w:r>
-        <w:t xml:space="preserve"> e la password inserite corrispondano ad un match nella tabella user del DB;</w:t>
+        <w:t>si tratta di un metodo asincrono che restituisce un oggetto di tipo Future in quanto viene effettuata una chiamata al WS per verificare che l’email e la password inserite corrispondano ad un match nella tabella user del DB;</w:t>
       </w:r>
     </w:p>
     <w:p>
@@ -14556,15 +13950,7 @@
         </w:numPr>
       </w:pPr>
       <w:r>
-        <w:t xml:space="preserve">il body della richiesta http contiene un json formato da </w:t>
-      </w:r>
-      <w:proofErr w:type="gramStart"/>
-      <w:r>
-        <w:t>{ email</w:t>
-      </w:r>
-      <w:proofErr w:type="gramEnd"/>
-      <w:r>
-        <w:t xml:space="preserve"> : …, password: …} in modo che il WS possa leggere ed effettuare la query di selezione per verificare se esiste un match dei dati nel DB;</w:t>
+        <w:t>il body della richiesta http contiene un json formato da { email : …, password: …} in modo che il WS possa leggere ed effettuare la query di selezione per verificare se esiste un match dei dati nel DB;</w:t>
       </w:r>
     </w:p>
     <w:p>
@@ -14742,15 +14128,7 @@
         </w:numPr>
       </w:pPr>
       <w:r>
-        <w:t>si viene reindirizzati alla schermata di profilo (</w:t>
-      </w:r>
-      <w:proofErr w:type="gramStart"/>
-      <w:r>
-        <w:t>profile.dart</w:t>
-      </w:r>
-      <w:proofErr w:type="gramEnd"/>
-      <w:r>
-        <w:t>).</w:t>
+        <w:t>si viene reindirizzati alla schermata di profilo (profile.dart).</w:t>
       </w:r>
     </w:p>
     <w:p>
@@ -14986,15 +14364,7 @@
         </w:numPr>
       </w:pPr>
       <w:r>
-        <w:t xml:space="preserve">metodo </w:t>
-      </w:r>
-      <w:proofErr w:type="gramStart"/>
-      <w:r>
-        <w:t>write(</w:t>
-      </w:r>
-      <w:proofErr w:type="gramEnd"/>
-      <w:r>
-        <w:t>key, value);</w:t>
+        <w:t>metodo write(key, value);</w:t>
       </w:r>
     </w:p>
     <w:p>
@@ -15053,13 +14423,8 @@
         </w:numPr>
         <w:spacing w:after="0"/>
       </w:pPr>
-      <w:proofErr w:type="gramStart"/>
-      <w:r>
-        <w:t>email</w:t>
-      </w:r>
-      <w:proofErr w:type="gramEnd"/>
-      <w:r>
-        <w:t>;</w:t>
+      <w:r>
+        <w:t>email;</w:t>
       </w:r>
     </w:p>
     <w:p>
@@ -15150,13 +14515,11 @@
         <w:pStyle w:val="Titolo3"/>
       </w:pPr>
       <w:bookmarkStart w:id="29" w:name="_Toc74731831"/>
-      <w:proofErr w:type="gramStart"/>
       <w:r>
         <w:lastRenderedPageBreak/>
         <w:t>profile.dart</w:t>
       </w:r>
       <w:bookmarkEnd w:id="29"/>
-      <w:proofErr w:type="gramEnd"/>
     </w:p>
     <w:p>
       <w:pPr>
@@ -15270,15 +14633,7 @@
         </w:numPr>
       </w:pPr>
       <w:r>
-        <w:t xml:space="preserve">FutureBuilder&lt;UserModel&gt; </w:t>
-      </w:r>
-      <w:proofErr w:type="gramStart"/>
-      <w:r>
-        <w:t>getUserInfoFromWS(</w:t>
-      </w:r>
-      <w:proofErr w:type="gramEnd"/>
-      <w:r>
-        <w:t xml:space="preserve">) </w:t>
+        <w:t xml:space="preserve">FutureBuilder&lt;UserModel&gt; getUserInfoFromWS() </w:t>
       </w:r>
       <w:r>
         <w:sym w:font="Wingdings" w:char="F0E0"/>
@@ -15296,15 +14651,7 @@
         </w:numPr>
       </w:pPr>
       <w:r>
-        <w:t xml:space="preserve">FutureBuilder&lt;String&gt; </w:t>
-      </w:r>
-      <w:proofErr w:type="gramStart"/>
-      <w:r>
-        <w:t>setRole(</w:t>
-      </w:r>
-      <w:proofErr w:type="gramEnd"/>
-      <w:r>
-        <w:t xml:space="preserve">) </w:t>
+        <w:t xml:space="preserve">FutureBuilder&lt;String&gt; setRole() </w:t>
       </w:r>
       <w:r>
         <w:sym w:font="Wingdings" w:char="F0E0"/>
@@ -15410,10 +14757,7 @@
         <w:t xml:space="preserve">package </w:t>
       </w:r>
       <w:r>
-        <w:t>flutter_secure_storage</w:t>
-      </w:r>
-      <w:r>
-        <w:t>.</w:t>
+        <w:t>flutter_secure_storage.</w:t>
       </w:r>
     </w:p>
     <w:p>
@@ -15470,10 +14814,7 @@
     </w:p>
     <w:p>
       <w:r>
-        <w:t>I</w:t>
-      </w:r>
-      <w:r>
-        <w:t>n questo modo è possibile avere a disposizione</w:t>
+        <w:t>In questo modo è possibile avere a disposizione</w:t>
       </w:r>
       <w:r>
         <w:t xml:space="preserve"> l’informazione del Ruolo (Studente o Tutor) in tutti i Widget dove è necessario.</w:t>
@@ -15701,7 +15042,6 @@
       <w:r>
         <w:t>sfruttare il meccanismo implementato anche in fase di composizione del menù (</w:t>
       </w:r>
-      <w:proofErr w:type="gramStart"/>
       <w:r>
         <w:rPr>
           <w:b/>
@@ -15709,7 +15049,6 @@
         </w:rPr>
         <w:t>drawer.dart</w:t>
       </w:r>
-      <w:proofErr w:type="gramEnd"/>
       <w:r>
         <w:t xml:space="preserve">) </w:t>
       </w:r>
@@ -17196,12 +16535,6 @@
 </file>
 
 <file path=customXml/item1.xml><?xml version="1.0" encoding="utf-8"?>
-<p:properties xmlns:p="http://schemas.microsoft.com/office/2006/metadata/properties" xmlns:xsi="http://www.w3.org/2001/XMLSchema-instance" xmlns:pc="http://schemas.microsoft.com/office/infopath/2007/PartnerControls">
-  <documentManagement/>
-</p:properties>
-</file>
-
-<file path=customXml/item2.xml><?xml version="1.0" encoding="utf-8"?>
 <?mso-contentType ?>
 <FormTemplates xmlns="http://schemas.microsoft.com/sharepoint/v3/contenttype/forms">
   <Display>DocumentLibraryForm</Display>
@@ -17210,7 +16543,7 @@
 </FormTemplates>
 </file>
 
-<file path=customXml/item3.xml><?xml version="1.0" encoding="utf-8"?>
+<file path=customXml/item2.xml><?xml version="1.0" encoding="utf-8"?>
 <ct:contentTypeSchema xmlns:ct="http://schemas.microsoft.com/office/2006/metadata/contentType" xmlns:ma="http://schemas.microsoft.com/office/2006/metadata/properties/metaAttributes" ct:_="" ma:_="" ma:contentTypeName="Documento" ma:contentTypeID="0x0101007C37D7CD46AEA24BB6A12CE17732CE51" ma:contentTypeVersion="2" ma:contentTypeDescription="Creare un nuovo documento." ma:contentTypeScope="" ma:versionID="675e249a50598760f045bc0b13f24b33">
   <xsd:schema xmlns:xsd="http://www.w3.org/2001/XMLSchema" xmlns:xs="http://www.w3.org/2001/XMLSchema" xmlns:p="http://schemas.microsoft.com/office/2006/metadata/properties" xmlns:ns3="b5e0af9b-b2f3-4430-803e-e402010d9711" targetNamespace="http://schemas.microsoft.com/office/2006/metadata/properties" ma:root="true" ma:fieldsID="df86748edda70f2c2bfa01ac94f31a72" ns3:_="">
     <xsd:import namespace="b5e0af9b-b2f3-4430-803e-e402010d9711"/>
@@ -17342,20 +16675,17 @@
 </ct:contentTypeSchema>
 </file>
 
+<file path=customXml/item3.xml><?xml version="1.0" encoding="utf-8"?>
+<p:properties xmlns:p="http://schemas.microsoft.com/office/2006/metadata/properties" xmlns:xsi="http://www.w3.org/2001/XMLSchema-instance" xmlns:pc="http://schemas.microsoft.com/office/infopath/2007/PartnerControls">
+  <documentManagement/>
+</p:properties>
+</file>
+
 <file path=customXml/item4.xml><?xml version="1.0" encoding="utf-8"?>
 <b:Sources xmlns:b="http://schemas.openxmlformats.org/officeDocument/2006/bibliography" xmlns="http://schemas.openxmlformats.org/officeDocument/2006/bibliography" SelectedStyle="\APASixthEditionOfficeOnline.xsl" StyleName="APA" Version="6"/>
 </file>
 
 <file path=customXml/itemProps1.xml><?xml version="1.0" encoding="utf-8"?>
-<ds:datastoreItem xmlns:ds="http://schemas.openxmlformats.org/officeDocument/2006/customXml" ds:itemID="{3DED94A8-717D-4DA7-A0A4-6CDB0631D199}">
-  <ds:schemaRefs>
-    <ds:schemaRef ds:uri="http://schemas.microsoft.com/office/2006/metadata/properties"/>
-    <ds:schemaRef ds:uri="http://schemas.microsoft.com/office/infopath/2007/PartnerControls"/>
-  </ds:schemaRefs>
-</ds:datastoreItem>
-</file>
-
-<file path=customXml/itemProps2.xml><?xml version="1.0" encoding="utf-8"?>
 <ds:datastoreItem xmlns:ds="http://schemas.openxmlformats.org/officeDocument/2006/customXml" ds:itemID="{CDA14F76-324E-4C54-A5D4-6A2EDD47A541}">
   <ds:schemaRefs>
     <ds:schemaRef ds:uri="http://schemas.microsoft.com/sharepoint/v3/contenttype/forms"/>
@@ -17363,7 +16693,7 @@
 </ds:datastoreItem>
 </file>
 
-<file path=customXml/itemProps3.xml><?xml version="1.0" encoding="utf-8"?>
+<file path=customXml/itemProps2.xml><?xml version="1.0" encoding="utf-8"?>
 <ds:datastoreItem xmlns:ds="http://schemas.openxmlformats.org/officeDocument/2006/customXml" ds:itemID="{7C414992-D2B1-4377-91DF-FFAF700992DA}">
   <ds:schemaRefs>
     <ds:schemaRef ds:uri="http://schemas.microsoft.com/office/2006/metadata/contentType"/>
@@ -17381,6 +16711,15 @@
 </ds:datastoreItem>
 </file>
 
+<file path=customXml/itemProps3.xml><?xml version="1.0" encoding="utf-8"?>
+<ds:datastoreItem xmlns:ds="http://schemas.openxmlformats.org/officeDocument/2006/customXml" ds:itemID="{3DED94A8-717D-4DA7-A0A4-6CDB0631D199}">
+  <ds:schemaRefs>
+    <ds:schemaRef ds:uri="http://schemas.microsoft.com/office/2006/metadata/properties"/>
+    <ds:schemaRef ds:uri="http://schemas.microsoft.com/office/infopath/2007/PartnerControls"/>
+  </ds:schemaRefs>
+</ds:datastoreItem>
+</file>
+
 <file path=customXml/itemProps4.xml><?xml version="1.0" encoding="utf-8"?>
 <ds:datastoreItem xmlns:ds="http://schemas.openxmlformats.org/officeDocument/2006/customXml" ds:itemID="{9C8B6DA5-7FCD-48A7-94BE-0A4271FE8924}">
   <ds:schemaRefs>

</xml_diff>